<commit_message>
Repository and Controller test done
</commit_message>
<xml_diff>
--- a/Tenta Avancerad Programmering.docx
+++ b/Tenta Avancerad Programmering.docx
@@ -405,52 +405,157 @@
       </w:r>
       <w:proofErr w:type="spellStart"/>
       <w:r>
-        <w:t>microservice</w:t>
+        <w:t>microservice.</w:t>
       </w:r>
       <w:proofErr w:type="spellEnd"/>
       <w:r>
-        <w:t>.</w:t>
-      </w:r>
-      <w:r>
-        <w:t xml:space="preserve"> </w:t>
-      </w:r>
+        <w:br/>
+      </w:r>
+      <w:r>
+        <w:t xml:space="preserve">Alla de tidigare funktionerna för in </w:t>
+      </w:r>
+      <w:proofErr w:type="spellStart"/>
+      <w:r>
+        <w:t>memory</w:t>
+      </w:r>
+      <w:proofErr w:type="spellEnd"/>
+      <w:r>
+        <w:t xml:space="preserve"> hantering av data för produkter, varukorg och </w:t>
+      </w:r>
+      <w:proofErr w:type="spellStart"/>
+      <w:r>
+        <w:t>ordrar</w:t>
+      </w:r>
+      <w:proofErr w:type="spellEnd"/>
+      <w:r>
+        <w:t xml:space="preserve"> har tagits bort ur ”huvudprogrammet” och hanteras av respektive </w:t>
+      </w:r>
+      <w:proofErr w:type="spellStart"/>
+      <w:r>
+        <w:t>microservice.</w:t>
+      </w:r>
+      <w:proofErr w:type="spellEnd"/>
     </w:p>
     <w:p>
       <w:r>
         <w:lastRenderedPageBreak/>
-        <w:t xml:space="preserve">Alla de tidigare funktionerna för in </w:t>
+        <w:t xml:space="preserve">Testerna är skapade i </w:t>
       </w:r>
       <w:proofErr w:type="spellStart"/>
       <w:r>
+        <w:t>xUnit</w:t>
+      </w:r>
+      <w:proofErr w:type="spellEnd"/>
+      <w:r>
+        <w:t xml:space="preserve">. Jag har använt två olika metoder för testerna. I den ena metoden testar jag </w:t>
+      </w:r>
+      <w:proofErr w:type="spellStart"/>
+      <w:r>
+        <w:t>repository</w:t>
+      </w:r>
+      <w:proofErr w:type="spellEnd"/>
+      <w:r>
+        <w:t xml:space="preserve"> funktionerna direkt genom att använda </w:t>
+      </w:r>
+      <w:proofErr w:type="spellStart"/>
+      <w:r>
+        <w:t>Entity</w:t>
+      </w:r>
+      <w:proofErr w:type="spellEnd"/>
+      <w:r>
+        <w:t xml:space="preserve"> </w:t>
+      </w:r>
+      <w:proofErr w:type="spellStart"/>
+      <w:r>
+        <w:t>Framework</w:t>
+      </w:r>
+      <w:proofErr w:type="spellEnd"/>
+      <w:r>
+        <w:t xml:space="preserve"> in </w:t>
+      </w:r>
+      <w:proofErr w:type="spellStart"/>
+      <w:r>
         <w:t>memory</w:t>
       </w:r>
       <w:proofErr w:type="spellEnd"/>
       <w:r>
-        <w:t xml:space="preserve"> hantering av data för produkter, varukorg och </w:t>
+        <w:t xml:space="preserve"> </w:t>
       </w:r>
       <w:proofErr w:type="spellStart"/>
       <w:r>
-        <w:t>ordrar</w:t>
+        <w:t>database</w:t>
       </w:r>
       <w:proofErr w:type="spellEnd"/>
       <w:r>
-        <w:t xml:space="preserve"> har tagits bort ur ”huvudprogrammet” och hanteras av respektive </w:t>
+        <w:t xml:space="preserve"> och skapa en </w:t>
       </w:r>
       <w:proofErr w:type="spellStart"/>
       <w:r>
-        <w:t>microservice</w:t>
+        <w:t>db</w:t>
       </w:r>
       <w:proofErr w:type="spellEnd"/>
       <w:r>
-        <w:t>.</w:t>
-      </w:r>
+        <w:t xml:space="preserve"> </w:t>
+      </w:r>
+      <w:proofErr w:type="spellStart"/>
+      <w:r>
+        <w:t>context</w:t>
+      </w:r>
+      <w:proofErr w:type="spellEnd"/>
+      <w:r>
+        <w:t xml:space="preserve"> till en in </w:t>
+      </w:r>
+      <w:proofErr w:type="spellStart"/>
+      <w:r>
+        <w:t>memory</w:t>
+      </w:r>
+      <w:proofErr w:type="spellEnd"/>
+      <w:r>
+        <w:t xml:space="preserve"> test databas och verifiera data som sparas/ hämtas från databasen.</w:t>
+      </w:r>
+      <w:r>
+        <w:br/>
+        <w:t xml:space="preserve">I den andra metoden testar jag </w:t>
+      </w:r>
+      <w:proofErr w:type="spellStart"/>
+      <w:r>
+        <w:t>controllernas</w:t>
+      </w:r>
+      <w:proofErr w:type="spellEnd"/>
+      <w:r>
+        <w:t xml:space="preserve"> end-</w:t>
+      </w:r>
+      <w:proofErr w:type="spellStart"/>
+      <w:r>
+        <w:t>points</w:t>
+      </w:r>
+      <w:proofErr w:type="spellEnd"/>
+      <w:r>
+        <w:t xml:space="preserve"> genom att använda ASP.NET </w:t>
+      </w:r>
+      <w:proofErr w:type="spellStart"/>
+      <w:r>
+        <w:t>Core.TestHost</w:t>
+      </w:r>
+      <w:proofErr w:type="spellEnd"/>
+      <w:r>
+        <w:t xml:space="preserve"> och skapar en test klient för att göra http anrop till </w:t>
+      </w:r>
+      <w:proofErr w:type="spellStart"/>
+      <w:r>
+        <w:t>microservicarnas</w:t>
+      </w:r>
+      <w:proofErr w:type="spellEnd"/>
+      <w:r>
+        <w:t xml:space="preserve"> controllers, för att sedan verifiera responsens statuskoder från anropet.</w:t>
+      </w:r>
+      <w:bookmarkStart w:id="0" w:name="_GoBack"/>
+      <w:bookmarkEnd w:id="0"/>
     </w:p>
     <w:p>
       <w:pPr>
         <w:pStyle w:val="Rubrik2"/>
       </w:pPr>
-      <w:bookmarkStart w:id="0" w:name="_GoBack"/>
-      <w:bookmarkEnd w:id="0"/>
       <w:r>
         <w:t>Användar flöde</w:t>
       </w:r>
@@ -3639,7 +3744,7 @@
 </file>
 
 <file path=customXml/itemProps1.xml><?xml version="1.0" encoding="utf-8"?>
-<ds:datastoreItem xmlns:ds="http://schemas.openxmlformats.org/officeDocument/2006/customXml" ds:itemID="{97688237-2385-4819-BF35-2135FED51252}">
+<ds:datastoreItem xmlns:ds="http://schemas.openxmlformats.org/officeDocument/2006/customXml" ds:itemID="{3A1C994D-225E-49FD-931E-3321F94C6ACA}">
   <ds:schemaRefs>
     <ds:schemaRef ds:uri="http://schemas.openxmlformats.org/officeDocument/2006/bibliography"/>
   </ds:schemaRefs>

</xml_diff>

<commit_message>
Fixed bug with add item to shoppingcart
</commit_message>
<xml_diff>
--- a/Tenta Avancerad Programmering.docx
+++ b/Tenta Avancerad Programmering.docx
@@ -549,40 +549,41 @@
       <w:r>
         <w:t xml:space="preserve"> controllers, för att sedan verifiera responsens statuskoder från anropet.</w:t>
       </w:r>
-      <w:bookmarkStart w:id="0" w:name="_GoBack"/>
-      <w:bookmarkEnd w:id="0"/>
     </w:p>
     <w:p>
       <w:pPr>
         <w:pStyle w:val="Rubrik2"/>
       </w:pPr>
       <w:r>
-        <w:t>Användar flöde</w:t>
+        <w:t>Projekt struktur</w:t>
       </w:r>
     </w:p>
     <w:p>
       <w:r>
-        <w:t xml:space="preserve">Visar hur </w:t>
+        <w:t xml:space="preserve">Bilden visar hur projektets struktur är uppbyggd med användargränssnitt, </w:t>
       </w:r>
       <w:proofErr w:type="spellStart"/>
       <w:r>
-        <w:t>saiten</w:t>
+        <w:t>microservices</w:t>
       </w:r>
       <w:proofErr w:type="spellEnd"/>
       <w:r>
-        <w:t xml:space="preserve"> är uppbyggd och hur användarflödet är tänkt. Övriga funktioner än de som är visade finns och andra användarflöden är möjliga, men detta är det generella tänkta flödet.</w:t>
+        <w:t xml:space="preserve"> och databaser.</w:t>
       </w:r>
     </w:p>
     <w:p>
+      <w:pPr>
+        <w:jc w:val="center"/>
+      </w:pPr>
       <w:r>
         <w:rPr>
           <w:noProof/>
         </w:rPr>
         <w:drawing>
           <wp:inline distT="0" distB="0" distL="0" distR="0">
-            <wp:extent cx="6184900" cy="2470150"/>
-            <wp:effectExtent l="0" t="0" r="6350" b="6350"/>
-            <wp:docPr id="1" name="Bildobjekt 1"/>
+            <wp:extent cx="5047904" cy="3028950"/>
+            <wp:effectExtent l="0" t="0" r="635" b="0"/>
+            <wp:docPr id="2" name="Bildobjekt 2"/>
             <wp:cNvGraphicFramePr>
               <a:graphicFrameLocks xmlns:a="http://schemas.openxmlformats.org/drawingml/2006/main" noChangeAspect="1"/>
             </wp:cNvGraphicFramePr>
@@ -611,7 +612,7 @@
                   <pic:spPr bwMode="auto">
                     <a:xfrm>
                       <a:off x="0" y="0"/>
-                      <a:ext cx="6184900" cy="2470150"/>
+                      <a:ext cx="5101386" cy="3061041"/>
                     </a:xfrm>
                     <a:prstGeom prst="rect">
                       <a:avLst/>
@@ -628,11 +629,201 @@
         </w:drawing>
       </w:r>
     </w:p>
+    <w:p>
+      <w:pPr>
+        <w:pStyle w:val="Rubrik2"/>
+      </w:pPr>
+      <w:r>
+        <w:t>Användar flöde</w:t>
+      </w:r>
+    </w:p>
+    <w:p>
+      <w:pPr>
+        <w:rPr>
+          <w:noProof/>
+        </w:rPr>
+      </w:pPr>
+      <w:r>
+        <w:t>Visar</w:t>
+      </w:r>
+      <w:r>
+        <w:t xml:space="preserve"> hur </w:t>
+      </w:r>
+      <w:proofErr w:type="spellStart"/>
+      <w:r>
+        <w:t>saiten</w:t>
+      </w:r>
+      <w:proofErr w:type="spellEnd"/>
+      <w:r>
+        <w:t xml:space="preserve"> är uppbyggd och hur användarflödet är tänkt. Övriga funktioner än de som är visade finns och andra användarflöden är möjliga, men detta är det generella tänkta flödet.</w:t>
+      </w:r>
+      <w:r>
+        <w:rPr>
+          <w:noProof/>
+        </w:rPr>
+        <w:t xml:space="preserve"> </w:t>
+      </w:r>
+    </w:p>
+    <w:p>
+      <w:pPr>
+        <w:jc w:val="center"/>
+      </w:pPr>
+      <w:r>
+        <w:rPr>
+          <w:noProof/>
+        </w:rPr>
+        <w:drawing>
+          <wp:inline distT="0" distB="0" distL="0" distR="0" wp14:anchorId="4A9221BC" wp14:editId="63251591">
+            <wp:extent cx="6108700" cy="2439717"/>
+            <wp:effectExtent l="0" t="0" r="6350" b="0"/>
+            <wp:docPr id="1" name="Bildobjekt 1"/>
+            <wp:cNvGraphicFramePr>
+              <a:graphicFrameLocks xmlns:a="http://schemas.openxmlformats.org/drawingml/2006/main" noChangeAspect="1"/>
+            </wp:cNvGraphicFramePr>
+            <a:graphic xmlns:a="http://schemas.openxmlformats.org/drawingml/2006/main">
+              <a:graphicData uri="http://schemas.openxmlformats.org/drawingml/2006/picture">
+                <pic:pic xmlns:pic="http://schemas.openxmlformats.org/drawingml/2006/picture">
+                  <pic:nvPicPr>
+                    <pic:cNvPr id="0" name="Picture 1"/>
+                    <pic:cNvPicPr>
+                      <a:picLocks noChangeAspect="1" noChangeArrowheads="1"/>
+                    </pic:cNvPicPr>
+                  </pic:nvPicPr>
+                  <pic:blipFill>
+                    <a:blip r:embed="rId13">
+                      <a:extLst>
+                        <a:ext uri="{28A0092B-C50C-407E-A947-70E740481C1C}">
+                          <a14:useLocalDpi xmlns:a14="http://schemas.microsoft.com/office/drawing/2010/main" val="0"/>
+                        </a:ext>
+                      </a:extLst>
+                    </a:blip>
+                    <a:srcRect/>
+                    <a:stretch>
+                      <a:fillRect/>
+                    </a:stretch>
+                  </pic:blipFill>
+                  <pic:spPr bwMode="auto">
+                    <a:xfrm>
+                      <a:off x="0" y="0"/>
+                      <a:ext cx="6118368" cy="2443578"/>
+                    </a:xfrm>
+                    <a:prstGeom prst="rect">
+                      <a:avLst/>
+                    </a:prstGeom>
+                    <a:noFill/>
+                    <a:ln>
+                      <a:noFill/>
+                    </a:ln>
+                  </pic:spPr>
+                </pic:pic>
+              </a:graphicData>
+            </a:graphic>
+          </wp:inline>
+        </w:drawing>
+      </w:r>
+    </w:p>
+    <w:p>
+      <w:pPr>
+        <w:pStyle w:val="Rubrik2"/>
+      </w:pPr>
+      <w:r>
+        <w:lastRenderedPageBreak/>
+        <w:t>Funktionellt flöde</w:t>
+      </w:r>
+    </w:p>
+    <w:p>
+      <w:r>
+        <w:t>Nedan följer en beskrivning hur programmet arbetar med ovan beskrivna användarflöde som exempel.</w:t>
+      </w:r>
+    </w:p>
+    <w:p>
+      <w:pPr>
+        <w:pStyle w:val="Liststycke"/>
+        <w:numPr>
+          <w:ilvl w:val="0"/>
+          <w:numId w:val="17"/>
+        </w:numPr>
+      </w:pPr>
+      <w:r>
+        <w:t>När programmets startas visas en sida som listar alla produkter. Om en användare är inloggad kan denna välja en produkt i listan att lägga till i varukorgen</w:t>
+      </w:r>
+      <w:r>
+        <w:t>.</w:t>
+      </w:r>
+    </w:p>
+    <w:p>
+      <w:pPr>
+        <w:pStyle w:val="Liststycke"/>
+      </w:pPr>
+    </w:p>
+    <w:p>
+      <w:pPr>
+        <w:pStyle w:val="Liststycke"/>
+        <w:numPr>
+          <w:ilvl w:val="0"/>
+          <w:numId w:val="17"/>
+        </w:numPr>
+      </w:pPr>
+      <w:r>
+        <w:t>Programmet lägger till produkten i varukorgen och visar varukorgen. Om produkten redan fanns i användarens varukorg plussas antalet på med 1, ny subtotal pris för produkten och totalt pris för varukorgen räknas ut.</w:t>
+      </w:r>
+    </w:p>
+    <w:p>
+      <w:pPr>
+        <w:pStyle w:val="Liststycke"/>
+      </w:pPr>
+    </w:p>
+    <w:p>
+      <w:pPr>
+        <w:pStyle w:val="Liststycke"/>
+        <w:numPr>
+          <w:ilvl w:val="0"/>
+          <w:numId w:val="17"/>
+        </w:numPr>
+      </w:pPr>
+      <w:r>
+        <w:t>Användaren kan nu välja att fortsätta handla och kommer då tillbaka till produktlistan, eller att genomföra köp. Vid genomför köp hämtar programmet användarens information och visar en sida där användaren kan kontrollera denna information och sedan välja att bekräfta köpet.</w:t>
+      </w:r>
+    </w:p>
+    <w:p>
+      <w:pPr>
+        <w:pStyle w:val="Liststycke"/>
+      </w:pPr>
+    </w:p>
+    <w:p>
+      <w:pPr>
+        <w:pStyle w:val="Liststycke"/>
+        <w:numPr>
+          <w:ilvl w:val="0"/>
+          <w:numId w:val="17"/>
+        </w:numPr>
+      </w:pPr>
+      <w:r>
+        <w:t xml:space="preserve">Vid bekräftat köp </w:t>
+      </w:r>
+      <w:r>
+        <w:t>skapar programmet en order för användaren med produkterna i varukorgen och en ny</w:t>
+      </w:r>
+      <w:r>
+        <w:t xml:space="preserve"> bekräftelse </w:t>
+      </w:r>
+      <w:r>
+        <w:t xml:space="preserve">sida visas </w:t>
+      </w:r>
+      <w:r>
+        <w:t>med information om ordern</w:t>
+      </w:r>
+      <w:r>
+        <w:t>. Programmet tar också bort användaren varukorg.</w:t>
+      </w:r>
+      <w:bookmarkStart w:id="0" w:name="_GoBack"/>
+      <w:bookmarkEnd w:id="0"/>
+    </w:p>
     <w:p/>
     <w:sectPr>
-      <w:headerReference w:type="default" r:id="rId13"/>
-      <w:headerReference w:type="first" r:id="rId14"/>
-      <w:footerReference w:type="first" r:id="rId15"/>
+      <w:headerReference w:type="default" r:id="rId14"/>
+      <w:headerReference w:type="first" r:id="rId15"/>
+      <w:footerReference w:type="first" r:id="rId16"/>
       <w:pgSz w:w="11906" w:h="16838" w:code="9"/>
       <w:pgMar w:top="1440" w:right="1080" w:bottom="1440" w:left="1080" w:header="567" w:footer="454" w:gutter="0"/>
       <w:cols w:space="708"/>
@@ -1335,6 +1526,119 @@
     </w:lvl>
   </w:abstractNum>
   <w:abstractNum w:abstractNumId="9" w15:restartNumberingAfterBreak="0">
+    <w:nsid w:val="3C194DAB"/>
+    <w:multiLevelType w:val="hybridMultilevel"/>
+    <w:tmpl w:val="ADC4B0A2"/>
+    <w:lvl w:ilvl="0" w:tplc="041D0001">
+      <w:start w:val="1"/>
+      <w:numFmt w:val="bullet"/>
+      <w:lvlText w:val=""/>
+      <w:lvlJc w:val="left"/>
+      <w:pPr>
+        <w:ind w:left="720" w:hanging="360"/>
+      </w:pPr>
+      <w:rPr>
+        <w:rFonts w:ascii="Symbol" w:hAnsi="Symbol" w:hint="default"/>
+      </w:rPr>
+    </w:lvl>
+    <w:lvl w:ilvl="1" w:tplc="041D0003" w:tentative="1">
+      <w:start w:val="1"/>
+      <w:numFmt w:val="bullet"/>
+      <w:lvlText w:val="o"/>
+      <w:lvlJc w:val="left"/>
+      <w:pPr>
+        <w:ind w:left="1440" w:hanging="360"/>
+      </w:pPr>
+      <w:rPr>
+        <w:rFonts w:ascii="Courier New" w:hAnsi="Courier New" w:cs="Courier New" w:hint="default"/>
+      </w:rPr>
+    </w:lvl>
+    <w:lvl w:ilvl="2" w:tplc="041D0005" w:tentative="1">
+      <w:start w:val="1"/>
+      <w:numFmt w:val="bullet"/>
+      <w:lvlText w:val=""/>
+      <w:lvlJc w:val="left"/>
+      <w:pPr>
+        <w:ind w:left="2160" w:hanging="360"/>
+      </w:pPr>
+      <w:rPr>
+        <w:rFonts w:ascii="Wingdings" w:hAnsi="Wingdings" w:hint="default"/>
+      </w:rPr>
+    </w:lvl>
+    <w:lvl w:ilvl="3" w:tplc="041D0001" w:tentative="1">
+      <w:start w:val="1"/>
+      <w:numFmt w:val="bullet"/>
+      <w:lvlText w:val=""/>
+      <w:lvlJc w:val="left"/>
+      <w:pPr>
+        <w:ind w:left="2880" w:hanging="360"/>
+      </w:pPr>
+      <w:rPr>
+        <w:rFonts w:ascii="Symbol" w:hAnsi="Symbol" w:hint="default"/>
+      </w:rPr>
+    </w:lvl>
+    <w:lvl w:ilvl="4" w:tplc="041D0003" w:tentative="1">
+      <w:start w:val="1"/>
+      <w:numFmt w:val="bullet"/>
+      <w:lvlText w:val="o"/>
+      <w:lvlJc w:val="left"/>
+      <w:pPr>
+        <w:ind w:left="3600" w:hanging="360"/>
+      </w:pPr>
+      <w:rPr>
+        <w:rFonts w:ascii="Courier New" w:hAnsi="Courier New" w:cs="Courier New" w:hint="default"/>
+      </w:rPr>
+    </w:lvl>
+    <w:lvl w:ilvl="5" w:tplc="041D0005" w:tentative="1">
+      <w:start w:val="1"/>
+      <w:numFmt w:val="bullet"/>
+      <w:lvlText w:val=""/>
+      <w:lvlJc w:val="left"/>
+      <w:pPr>
+        <w:ind w:left="4320" w:hanging="360"/>
+      </w:pPr>
+      <w:rPr>
+        <w:rFonts w:ascii="Wingdings" w:hAnsi="Wingdings" w:hint="default"/>
+      </w:rPr>
+    </w:lvl>
+    <w:lvl w:ilvl="6" w:tplc="041D0001" w:tentative="1">
+      <w:start w:val="1"/>
+      <w:numFmt w:val="bullet"/>
+      <w:lvlText w:val=""/>
+      <w:lvlJc w:val="left"/>
+      <w:pPr>
+        <w:ind w:left="5040" w:hanging="360"/>
+      </w:pPr>
+      <w:rPr>
+        <w:rFonts w:ascii="Symbol" w:hAnsi="Symbol" w:hint="default"/>
+      </w:rPr>
+    </w:lvl>
+    <w:lvl w:ilvl="7" w:tplc="041D0003" w:tentative="1">
+      <w:start w:val="1"/>
+      <w:numFmt w:val="bullet"/>
+      <w:lvlText w:val="o"/>
+      <w:lvlJc w:val="left"/>
+      <w:pPr>
+        <w:ind w:left="5760" w:hanging="360"/>
+      </w:pPr>
+      <w:rPr>
+        <w:rFonts w:ascii="Courier New" w:hAnsi="Courier New" w:cs="Courier New" w:hint="default"/>
+      </w:rPr>
+    </w:lvl>
+    <w:lvl w:ilvl="8" w:tplc="041D0005" w:tentative="1">
+      <w:start w:val="1"/>
+      <w:numFmt w:val="bullet"/>
+      <w:lvlText w:val=""/>
+      <w:lvlJc w:val="left"/>
+      <w:pPr>
+        <w:ind w:left="6480" w:hanging="360"/>
+      </w:pPr>
+      <w:rPr>
+        <w:rFonts w:ascii="Wingdings" w:hAnsi="Wingdings" w:hint="default"/>
+      </w:rPr>
+    </w:lvl>
+  </w:abstractNum>
+  <w:abstractNum w:abstractNumId="10" w15:restartNumberingAfterBreak="0">
     <w:nsid w:val="4F176A98"/>
     <w:multiLevelType w:val="hybridMultilevel"/>
     <w:tmpl w:val="34BA4A94"/>
@@ -1447,7 +1751,7 @@
       </w:rPr>
     </w:lvl>
   </w:abstractNum>
-  <w:abstractNum w:abstractNumId="10" w15:restartNumberingAfterBreak="0">
+  <w:abstractNum w:abstractNumId="11" w15:restartNumberingAfterBreak="0">
     <w:nsid w:val="526F37DD"/>
     <w:multiLevelType w:val="multilevel"/>
     <w:tmpl w:val="44AE581E"/>
@@ -1563,7 +1867,7 @@
       </w:rPr>
     </w:lvl>
   </w:abstractNum>
-  <w:abstractNum w:abstractNumId="11" w15:restartNumberingAfterBreak="0">
+  <w:abstractNum w:abstractNumId="12" w15:restartNumberingAfterBreak="0">
     <w:nsid w:val="5CC820E7"/>
     <w:multiLevelType w:val="multilevel"/>
     <w:tmpl w:val="CF2C460A"/>
@@ -1698,10 +2002,10 @@
     <w:abstractNumId w:val="0"/>
   </w:num>
   <w:num w:numId="7">
-    <w:abstractNumId w:val="11"/>
+    <w:abstractNumId w:val="12"/>
   </w:num>
   <w:num w:numId="8">
-    <w:abstractNumId w:val="11"/>
+    <w:abstractNumId w:val="12"/>
     <w:lvlOverride w:ilvl="0">
       <w:startOverride w:val="1"/>
     </w:lvlOverride>
@@ -1731,7 +2035,7 @@
     </w:lvlOverride>
   </w:num>
   <w:num w:numId="9">
-    <w:abstractNumId w:val="10"/>
+    <w:abstractNumId w:val="11"/>
   </w:num>
   <w:num w:numId="10">
     <w:abstractNumId w:val="6"/>
@@ -1743,16 +2047,19 @@
     <w:abstractNumId w:val="6"/>
   </w:num>
   <w:num w:numId="13">
+    <w:abstractNumId w:val="12"/>
+  </w:num>
+  <w:num w:numId="14">
     <w:abstractNumId w:val="11"/>
   </w:num>
-  <w:num w:numId="14">
+  <w:num w:numId="15">
     <w:abstractNumId w:val="10"/>
-  </w:num>
-  <w:num w:numId="15">
-    <w:abstractNumId w:val="9"/>
   </w:num>
   <w:num w:numId="16">
     <w:abstractNumId w:val="7"/>
+  </w:num>
+  <w:num w:numId="17">
+    <w:abstractNumId w:val="9"/>
   </w:num>
 </w:numbering>
 </file>
@@ -3744,7 +4051,7 @@
 </file>
 
 <file path=customXml/itemProps1.xml><?xml version="1.0" encoding="utf-8"?>
-<ds:datastoreItem xmlns:ds="http://schemas.openxmlformats.org/officeDocument/2006/customXml" ds:itemID="{3A1C994D-225E-49FD-931E-3321F94C6ACA}">
+<ds:datastoreItem xmlns:ds="http://schemas.openxmlformats.org/officeDocument/2006/customXml" ds:itemID="{622299E7-640C-4101-930D-49436A3D9312}">
   <ds:schemaRefs>
     <ds:schemaRef ds:uri="http://schemas.openxmlformats.org/officeDocument/2006/bibliography"/>
   </ds:schemaRefs>

</xml_diff>

<commit_message>
Basic privacy info setup done
</commit_message>
<xml_diff>
--- a/Tenta Avancerad Programmering.docx
+++ b/Tenta Avancerad Programmering.docx
@@ -135,6 +135,37 @@
           </w:p>
         </w:tc>
       </w:tr>
+      <w:tr>
+        <w:tc>
+          <w:tcPr>
+            <w:tcW w:w="4361" w:type="dxa"/>
+          </w:tcPr>
+          <w:p>
+            <w:r>
+              <w:t xml:space="preserve">Labb 3: </w:t>
+            </w:r>
+            <w:r>
+              <w:t>GDPR och cybersäkerhet</w:t>
+            </w:r>
+          </w:p>
+        </w:tc>
+        <w:tc>
+          <w:tcPr>
+            <w:tcW w:w="5601" w:type="dxa"/>
+          </w:tcPr>
+          <w:p>
+            <w:hyperlink r:id="rId10" w:history="1">
+              <w:r>
+                <w:rPr>
+                  <w:color w:val="0000FF"/>
+                  <w:u w:val="single"/>
+                </w:rPr>
+                <w:t>https://www.ithsdistans.se/pluginfile.php/33985/mod_resource/content/1/Labb%203.pdf</w:t>
+              </w:r>
+            </w:hyperlink>
+          </w:p>
+        </w:tc>
+      </w:tr>
     </w:tbl>
     <w:p>
       <w:pPr>
@@ -153,7 +184,7 @@
       <w:r>
         <w:t xml:space="preserve"> board för projektets SCRUM planering: </w:t>
       </w:r>
-      <w:hyperlink r:id="rId10" w:history="1">
+      <w:hyperlink r:id="rId11" w:history="1">
         <w:r>
           <w:rPr>
             <w:color w:val="0000FF"/>
@@ -199,7 +230,7 @@
       <w:r>
         <w:t xml:space="preserve"> </w:t>
       </w:r>
-      <w:hyperlink r:id="rId11" w:history="1">
+      <w:hyperlink r:id="rId12" w:history="1">
         <w:r>
           <w:rPr>
             <w:color w:val="0000FF"/>
@@ -222,12 +253,23 @@
         <w:pStyle w:val="Rubrik2"/>
       </w:pPr>
       <w:r>
-        <w:t>Lab 1</w:t>
+        <w:t>Lab</w:t>
+      </w:r>
+      <w:r>
+        <w:t>b</w:t>
+      </w:r>
+      <w:r>
+        <w:t xml:space="preserve"> 1</w:t>
       </w:r>
     </w:p>
     <w:p>
       <w:r>
-        <w:t>Projektet ska vara en lite e-handel för (i ett första skede) dataspel. Det ska finnas en sida som listar alla spel. Sidor för registrering och inloggning. Möjlighet att lägga till spel i en varukorg och sedan bekräfta sitt köp.</w:t>
+        <w:t xml:space="preserve">Projektet ska vara en lite e-handel för (i ett första skede) dataspel. Det ska finnas en sida som listar alla spel. Sidor för registrering och inloggning. </w:t>
+      </w:r>
+      <w:bookmarkStart w:id="0" w:name="_GoBack"/>
+      <w:bookmarkEnd w:id="0"/>
+      <w:r>
+        <w:t>Möjlighet att lägga till spel i en varukorg och sedan bekräfta sitt köp.</w:t>
       </w:r>
     </w:p>
     <w:p>
@@ -284,7 +326,13 @@
         <w:pStyle w:val="Rubrik2"/>
       </w:pPr>
       <w:r>
-        <w:t>Lab 2</w:t>
+        <w:t>Lab</w:t>
+      </w:r>
+      <w:r>
+        <w:t>b</w:t>
+      </w:r>
+      <w:r>
+        <w:t xml:space="preserve"> 2</w:t>
       </w:r>
     </w:p>
     <w:p>
@@ -405,13 +453,17 @@
       </w:r>
       <w:proofErr w:type="spellStart"/>
       <w:r>
-        <w:t>microservice.</w:t>
+        <w:t>microservice</w:t>
       </w:r>
       <w:proofErr w:type="spellEnd"/>
       <w:r>
+        <w:t>.</w:t>
+      </w:r>
+      <w:r>
         <w:br/>
       </w:r>
       <w:r>
+        <w:lastRenderedPageBreak/>
         <w:t xml:space="preserve">Alla de tidigare funktionerna för in </w:t>
       </w:r>
       <w:proofErr w:type="spellStart"/>
@@ -432,13 +484,15 @@
       </w:r>
       <w:proofErr w:type="spellStart"/>
       <w:r>
-        <w:t>microservice.</w:t>
+        <w:t>microservice</w:t>
       </w:r>
       <w:proofErr w:type="spellEnd"/>
+      <w:r>
+        <w:t>.</w:t>
+      </w:r>
     </w:p>
     <w:p>
       <w:r>
-        <w:lastRenderedPageBreak/>
         <w:t xml:space="preserve">Testerna är skapade i </w:t>
       </w:r>
       <w:proofErr w:type="spellStart"/>
@@ -597,7 +651,7 @@
                     </pic:cNvPicPr>
                   </pic:nvPicPr>
                   <pic:blipFill>
-                    <a:blip r:embed="rId12">
+                    <a:blip r:embed="rId13">
                       <a:extLst>
                         <a:ext uri="{28A0092B-C50C-407E-A947-70E740481C1C}">
                           <a14:useLocalDpi xmlns:a14="http://schemas.microsoft.com/office/drawing/2010/main" val="0"/>
@@ -644,10 +698,7 @@
         </w:rPr>
       </w:pPr>
       <w:r>
-        <w:t>Visar</w:t>
-      </w:r>
-      <w:r>
-        <w:t xml:space="preserve"> hur </w:t>
+        <w:t xml:space="preserve">Visar hur </w:t>
       </w:r>
       <w:proofErr w:type="spellStart"/>
       <w:r>
@@ -672,6 +723,7 @@
         <w:rPr>
           <w:noProof/>
         </w:rPr>
+        <w:lastRenderedPageBreak/>
         <w:drawing>
           <wp:inline distT="0" distB="0" distL="0" distR="0" wp14:anchorId="4A9221BC" wp14:editId="63251591">
             <wp:extent cx="6108700" cy="2439717"/>
@@ -690,7 +742,7 @@
                     </pic:cNvPicPr>
                   </pic:nvPicPr>
                   <pic:blipFill>
-                    <a:blip r:embed="rId13">
+                    <a:blip r:embed="rId14">
                       <a:extLst>
                         <a:ext uri="{28A0092B-C50C-407E-A947-70E740481C1C}">
                           <a14:useLocalDpi xmlns:a14="http://schemas.microsoft.com/office/drawing/2010/main" val="0"/>
@@ -727,7 +779,6 @@
         <w:pStyle w:val="Rubrik2"/>
       </w:pPr>
       <w:r>
-        <w:lastRenderedPageBreak/>
         <w:t>Funktionellt flöde</w:t>
       </w:r>
     </w:p>
@@ -816,14 +867,12 @@
       <w:r>
         <w:t>. Programmet tar också bort användaren varukorg.</w:t>
       </w:r>
-      <w:bookmarkStart w:id="0" w:name="_GoBack"/>
-      <w:bookmarkEnd w:id="0"/>
     </w:p>
     <w:p/>
     <w:sectPr>
-      <w:headerReference w:type="default" r:id="rId14"/>
-      <w:headerReference w:type="first" r:id="rId15"/>
-      <w:footerReference w:type="first" r:id="rId16"/>
+      <w:headerReference w:type="default" r:id="rId15"/>
+      <w:headerReference w:type="first" r:id="rId16"/>
+      <w:footerReference w:type="first" r:id="rId17"/>
       <w:pgSz w:w="11906" w:h="16838" w:code="9"/>
       <w:pgMar w:top="1440" w:right="1080" w:bottom="1440" w:left="1080" w:header="567" w:footer="454" w:gutter="0"/>
       <w:cols w:space="708"/>
@@ -4051,7 +4100,7 @@
 </file>
 
 <file path=customXml/itemProps1.xml><?xml version="1.0" encoding="utf-8"?>
-<ds:datastoreItem xmlns:ds="http://schemas.openxmlformats.org/officeDocument/2006/customXml" ds:itemID="{622299E7-640C-4101-930D-49436A3D9312}">
+<ds:datastoreItem xmlns:ds="http://schemas.openxmlformats.org/officeDocument/2006/customXml" ds:itemID="{589EA7B5-714F-4625-B7CD-2BBE13098610}">
   <ds:schemaRefs>
     <ds:schemaRef ds:uri="http://schemas.openxmlformats.org/officeDocument/2006/bibliography"/>
   </ds:schemaRefs>

</xml_diff>

<commit_message>
Changes in Tenra docx document
</commit_message>
<xml_diff>
--- a/Tenta Avancerad Programmering.docx
+++ b/Tenta Avancerad Programmering.docx
@@ -658,21 +658,30 @@
       <w:r>
         <w:t xml:space="preserve"> detta, samt läsa mer information.</w:t>
       </w:r>
-      <w:bookmarkStart w:id="0" w:name="_GoBack"/>
-      <w:bookmarkEnd w:id="0"/>
     </w:p>
     <w:p>
-      <w:pPr>
+      <w:r>
         <w:rPr>
           <w:b/>
         </w:rPr>
-      </w:pPr>
+        <w:t>Säkerhet:</w:t>
+      </w:r>
       <w:r>
         <w:rPr>
           <w:b/>
         </w:rPr>
-        <w:t xml:space="preserve">Säkerhet: </w:t>
-      </w:r>
+        <w:t xml:space="preserve"> </w:t>
+      </w:r>
+      <w:proofErr w:type="spellStart"/>
+      <w:r>
+        <w:t>Authorization</w:t>
+      </w:r>
+      <w:proofErr w:type="spellEnd"/>
+      <w:r>
+        <w:t xml:space="preserve"> för microservices.</w:t>
+      </w:r>
+      <w:bookmarkStart w:id="0" w:name="_GoBack"/>
+      <w:bookmarkEnd w:id="0"/>
     </w:p>
     <w:p>
       <w:pPr>
@@ -4170,7 +4179,7 @@
 </file>
 
 <file path=customXml/itemProps1.xml><?xml version="1.0" encoding="utf-8"?>
-<ds:datastoreItem xmlns:ds="http://schemas.openxmlformats.org/officeDocument/2006/customXml" ds:itemID="{8DEEEF59-7A9C-4F59-B4A2-B4A1F15FB958}">
+<ds:datastoreItem xmlns:ds="http://schemas.openxmlformats.org/officeDocument/2006/customXml" ds:itemID="{9072BAEF-3695-47E0-A9A5-DF206D789ED5}">
   <ds:schemaRefs>
     <ds:schemaRef ds:uri="http://schemas.openxmlformats.org/officeDocument/2006/bibliography"/>
   </ds:schemaRefs>

</xml_diff>